<commit_message>
Added iam role for github
</commit_message>
<xml_diff>
--- a/githubActions-Overview.docx
+++ b/githubActions-Overview.docx
@@ -10,12 +10,21 @@
           <w:szCs w:val="32"/>
         </w:rPr>
       </w:pPr>
+      <w:proofErr w:type="spellStart"/>
       <w:r>
         <w:rPr>
           <w:sz w:val="40"/>
           <w:szCs w:val="40"/>
         </w:rPr>
-        <w:t>Github Actions</w:t>
+        <w:t>Github</w:t>
+      </w:r>
+      <w:proofErr w:type="spellEnd"/>
+      <w:r>
+        <w:rPr>
+          <w:sz w:val="40"/>
+          <w:szCs w:val="40"/>
+        </w:rPr>
+        <w:t xml:space="preserve"> Actions</w:t>
       </w:r>
     </w:p>
     <w:p>
@@ -37,8 +46,17 @@
           <w:sz w:val="28"/>
           <w:szCs w:val="28"/>
         </w:rPr>
-        <w:t xml:space="preserve"> Go through the concepts of Git and Github</w:t>
-      </w:r>
+        <w:t xml:space="preserve"> Go through the concepts of Git and </w:t>
+      </w:r>
+      <w:proofErr w:type="spellStart"/>
+      <w:r>
+        <w:rPr>
+          <w:sz w:val="28"/>
+          <w:szCs w:val="28"/>
+        </w:rPr>
+        <w:t>Github</w:t>
+      </w:r>
+      <w:proofErr w:type="spellEnd"/>
     </w:p>
     <w:p>
       <w:pPr>
@@ -102,7 +120,23 @@
           <w:sz w:val="28"/>
           <w:szCs w:val="28"/>
         </w:rPr>
-        <w:t xml:space="preserve">Setting up SSH key for gitbash </w:t>
+        <w:t xml:space="preserve">Setting up SSH key for </w:t>
+      </w:r>
+      <w:proofErr w:type="spellStart"/>
+      <w:r>
+        <w:rPr>
+          <w:sz w:val="28"/>
+          <w:szCs w:val="28"/>
+        </w:rPr>
+        <w:t>gitbash</w:t>
+      </w:r>
+      <w:proofErr w:type="spellEnd"/>
+      <w:r>
+        <w:rPr>
+          <w:sz w:val="28"/>
+          <w:szCs w:val="28"/>
+        </w:rPr>
+        <w:t xml:space="preserve"> </w:t>
       </w:r>
       <w:r>
         <w:rPr>
@@ -142,23 +176,80 @@
           <w:sz w:val="28"/>
           <w:szCs w:val="28"/>
         </w:rPr>
-        <w:t>Have – gitbash, terraform, aws cli (optional), vscode and git installed.</w:t>
-      </w:r>
-    </w:p>
-    <w:p>
-      <w:pPr>
-        <w:rPr>
-          <w:sz w:val="32"/>
-          <w:szCs w:val="32"/>
-        </w:rPr>
-      </w:pPr>
+        <w:t xml:space="preserve">Have – </w:t>
+      </w:r>
+      <w:proofErr w:type="spellStart"/>
       <w:r>
         <w:rPr>
           <w:sz w:val="28"/>
           <w:szCs w:val="28"/>
         </w:rPr>
-        <w:t>GitHub Actions with terraform and aws</w:t>
-      </w:r>
+        <w:t>gitbash</w:t>
+      </w:r>
+      <w:proofErr w:type="spellEnd"/>
+      <w:r>
+        <w:rPr>
+          <w:sz w:val="28"/>
+          <w:szCs w:val="28"/>
+        </w:rPr>
+        <w:t xml:space="preserve">, terraform, </w:t>
+      </w:r>
+      <w:proofErr w:type="spellStart"/>
+      <w:r>
+        <w:rPr>
+          <w:sz w:val="28"/>
+          <w:szCs w:val="28"/>
+        </w:rPr>
+        <w:t>aws</w:t>
+      </w:r>
+      <w:proofErr w:type="spellEnd"/>
+      <w:r>
+        <w:rPr>
+          <w:sz w:val="28"/>
+          <w:szCs w:val="28"/>
+        </w:rPr>
+        <w:t xml:space="preserve"> cli (optional), </w:t>
+      </w:r>
+      <w:proofErr w:type="spellStart"/>
+      <w:r>
+        <w:rPr>
+          <w:sz w:val="28"/>
+          <w:szCs w:val="28"/>
+        </w:rPr>
+        <w:t>vscode</w:t>
+      </w:r>
+      <w:proofErr w:type="spellEnd"/>
+      <w:r>
+        <w:rPr>
+          <w:sz w:val="28"/>
+          <w:szCs w:val="28"/>
+        </w:rPr>
+        <w:t xml:space="preserve"> and git installed.</w:t>
+      </w:r>
+    </w:p>
+    <w:p>
+      <w:pPr>
+        <w:rPr>
+          <w:sz w:val="32"/>
+          <w:szCs w:val="32"/>
+        </w:rPr>
+      </w:pPr>
+      <w:r>
+        <w:rPr>
+          <w:sz w:val="28"/>
+          <w:szCs w:val="28"/>
+        </w:rPr>
+        <w:t xml:space="preserve">GitHub Actions with terraform and </w:t>
+      </w:r>
+      <w:proofErr w:type="spellStart"/>
+      <w:r>
+        <w:rPr>
+          <w:sz w:val="28"/>
+          <w:szCs w:val="28"/>
+        </w:rPr>
+        <w:t>aws</w:t>
+      </w:r>
+      <w:proofErr w:type="spellEnd"/>
       <w:r>
         <w:rPr>
           <w:sz w:val="32"/>
@@ -191,6 +282,7 @@
       </w:pPr>
       <w:r>
         <w:rPr>
+          <w:noProof/>
           <w:sz w:val="32"/>
           <w:szCs w:val="32"/>
         </w:rPr>
@@ -299,6 +391,7 @@
       </w:pPr>
       <w:r>
         <w:rPr>
+          <w:noProof/>
           <w:sz w:val="32"/>
           <w:szCs w:val="32"/>
         </w:rPr>
@@ -376,6 +469,7 @@
       </w:pPr>
       <w:r>
         <w:rPr>
+          <w:noProof/>
           <w:sz w:val="32"/>
           <w:szCs w:val="32"/>
         </w:rPr>
@@ -426,6 +520,7 @@
       </w:pPr>
       <w:r>
         <w:rPr>
+          <w:noProof/>
           <w:sz w:val="32"/>
           <w:szCs w:val="32"/>
         </w:rPr>
@@ -493,7 +588,39 @@
           <w:sz w:val="32"/>
           <w:szCs w:val="32"/>
         </w:rPr>
-        <w:t>Setting up Github OIDC for github workflows</w:t>
+        <w:t xml:space="preserve">Setting up </w:t>
+      </w:r>
+      <w:proofErr w:type="spellStart"/>
+      <w:r>
+        <w:rPr>
+          <w:sz w:val="32"/>
+          <w:szCs w:val="32"/>
+        </w:rPr>
+        <w:t>Github</w:t>
+      </w:r>
+      <w:proofErr w:type="spellEnd"/>
+      <w:r>
+        <w:rPr>
+          <w:sz w:val="32"/>
+          <w:szCs w:val="32"/>
+        </w:rPr>
+        <w:t xml:space="preserve"> OIDC for </w:t>
+      </w:r>
+      <w:proofErr w:type="spellStart"/>
+      <w:r>
+        <w:rPr>
+          <w:sz w:val="32"/>
+          <w:szCs w:val="32"/>
+        </w:rPr>
+        <w:t>github</w:t>
+      </w:r>
+      <w:proofErr w:type="spellEnd"/>
+      <w:r>
+        <w:rPr>
+          <w:sz w:val="32"/>
+          <w:szCs w:val="32"/>
+        </w:rPr>
+        <w:t xml:space="preserve"> workflows</w:t>
       </w:r>
     </w:p>
     <w:p>
@@ -548,6 +675,7 @@
       </w:pPr>
       <w:r>
         <w:rPr>
+          <w:noProof/>
           <w:sz w:val="32"/>
           <w:szCs w:val="32"/>
         </w:rPr>
@@ -605,6 +733,7 @@
       </w:pPr>
       <w:r>
         <w:rPr>
+          <w:noProof/>
           <w:sz w:val="32"/>
           <w:szCs w:val="32"/>
         </w:rPr>
@@ -694,22 +823,63 @@
           <w:sz w:val="32"/>
           <w:szCs w:val="32"/>
         </w:rPr>
-        <w:t>Now we need roles for the github to access aws</w:t>
-      </w:r>
-    </w:p>
-    <w:p>
-      <w:pPr>
-        <w:rPr>
-          <w:sz w:val="32"/>
-          <w:szCs w:val="32"/>
-        </w:rPr>
-      </w:pPr>
-      <w:r>
-        <w:rPr>
-          <w:sz w:val="32"/>
-          <w:szCs w:val="32"/>
-        </w:rPr>
-        <w:t>Go to IAM - &gt;create role-&gt;custom policy (add your aws account and repo name)</w:t>
+        <w:t xml:space="preserve">Now we need roles for the </w:t>
+      </w:r>
+      <w:proofErr w:type="spellStart"/>
+      <w:r>
+        <w:rPr>
+          <w:sz w:val="32"/>
+          <w:szCs w:val="32"/>
+        </w:rPr>
+        <w:t>github</w:t>
+      </w:r>
+      <w:proofErr w:type="spellEnd"/>
+      <w:r>
+        <w:rPr>
+          <w:sz w:val="32"/>
+          <w:szCs w:val="32"/>
+        </w:rPr>
+        <w:t xml:space="preserve"> to access </w:t>
+      </w:r>
+      <w:proofErr w:type="spellStart"/>
+      <w:r>
+        <w:rPr>
+          <w:sz w:val="32"/>
+          <w:szCs w:val="32"/>
+        </w:rPr>
+        <w:t>aws</w:t>
+      </w:r>
+      <w:proofErr w:type="spellEnd"/>
+    </w:p>
+    <w:p>
+      <w:pPr>
+        <w:rPr>
+          <w:sz w:val="32"/>
+          <w:szCs w:val="32"/>
+        </w:rPr>
+      </w:pPr>
+      <w:r>
+        <w:rPr>
+          <w:sz w:val="32"/>
+          <w:szCs w:val="32"/>
+        </w:rPr>
+        <w:t xml:space="preserve">Go to IAM - &gt;create role-&gt;custom policy (add your </w:t>
+      </w:r>
+      <w:proofErr w:type="spellStart"/>
+      <w:r>
+        <w:rPr>
+          <w:sz w:val="32"/>
+          <w:szCs w:val="32"/>
+        </w:rPr>
+        <w:t>aws</w:t>
+      </w:r>
+      <w:proofErr w:type="spellEnd"/>
+      <w:r>
+        <w:rPr>
+          <w:sz w:val="32"/>
+          <w:szCs w:val="32"/>
+        </w:rPr>
+        <w:t xml:space="preserve"> account and repo name)</w:t>
       </w:r>
     </w:p>
     <w:p>
@@ -899,7 +1069,23 @@
           <w:szCs w:val="32"/>
         </w:rPr>
         <w:lastRenderedPageBreak/>
-        <w:t xml:space="preserve">            "Action": "sts:AssumeRoleWithWebIdentity",</w:t>
+        <w:t xml:space="preserve">            "Action": "</w:t>
+      </w:r>
+      <w:proofErr w:type="spellStart"/>
+      <w:r>
+        <w:rPr>
+          <w:sz w:val="32"/>
+          <w:szCs w:val="32"/>
+        </w:rPr>
+        <w:t>sts:AssumeRoleWithWebIdentity</w:t>
+      </w:r>
+      <w:proofErr w:type="spellEnd"/>
+      <w:r>
+        <w:rPr>
+          <w:sz w:val="32"/>
+          <w:szCs w:val="32"/>
+        </w:rPr>
+        <w:t>",</w:t>
       </w:r>
     </w:p>
     <w:p>
@@ -941,7 +1127,23 @@
           <w:sz w:val="32"/>
           <w:szCs w:val="32"/>
         </w:rPr>
-        <w:t xml:space="preserve">                "StringLike": {</w:t>
+        <w:t xml:space="preserve">                "</w:t>
+      </w:r>
+      <w:proofErr w:type="spellStart"/>
+      <w:r>
+        <w:rPr>
+          <w:sz w:val="32"/>
+          <w:szCs w:val="32"/>
+        </w:rPr>
+        <w:t>StringLike</w:t>
+      </w:r>
+      <w:proofErr w:type="spellEnd"/>
+      <w:r>
+        <w:rPr>
+          <w:sz w:val="32"/>
+          <w:szCs w:val="32"/>
+        </w:rPr>
+        <w:t>": {</w:t>
       </w:r>
     </w:p>
     <w:p>
@@ -962,7 +1164,39 @@
           <w:sz w:val="32"/>
           <w:szCs w:val="32"/>
         </w:rPr>
-        <w:t xml:space="preserve">                    "token.actions.githubusercontent.com:sub": "repo:YOUR_GITHUB_USERNAME/YOUR_REPO_NAME:*"</w:t>
+        <w:t xml:space="preserve">                    "</w:t>
+      </w:r>
+      <w:proofErr w:type="spellStart"/>
+      <w:r>
+        <w:rPr>
+          <w:sz w:val="32"/>
+          <w:szCs w:val="32"/>
+        </w:rPr>
+        <w:t>token.actions.githubusercontent.com:sub</w:t>
+      </w:r>
+      <w:proofErr w:type="spellEnd"/>
+      <w:r>
+        <w:rPr>
+          <w:sz w:val="32"/>
+          <w:szCs w:val="32"/>
+        </w:rPr>
+        <w:t>": "</w:t>
+      </w:r>
+      <w:proofErr w:type="spellStart"/>
+      <w:r>
+        <w:rPr>
+          <w:sz w:val="32"/>
+          <w:szCs w:val="32"/>
+        </w:rPr>
+        <w:t>repo:YOUR_GITHUB_USERNAME</w:t>
+      </w:r>
+      <w:proofErr w:type="spellEnd"/>
+      <w:r>
+        <w:rPr>
+          <w:sz w:val="32"/>
+          <w:szCs w:val="32"/>
+        </w:rPr>
+        <w:t>/YOUR_REPO_NAME:*"</w:t>
       </w:r>
     </w:p>
     <w:p>
@@ -1147,18 +1381,35 @@
           <w:sz w:val="32"/>
           <w:szCs w:val="32"/>
         </w:rPr>
-        <w:t xml:space="preserve"> we will use this in github so that we can run workflows</w:t>
-      </w:r>
-    </w:p>
-    <w:p>
-      <w:pPr>
-        <w:rPr>
-          <w:sz w:val="32"/>
-          <w:szCs w:val="32"/>
-        </w:rPr>
-      </w:pPr>
-      <w:r>
-        <w:rPr>
+        <w:t xml:space="preserve"> we will use this in </w:t>
+      </w:r>
+      <w:proofErr w:type="spellStart"/>
+      <w:r>
+        <w:rPr>
+          <w:sz w:val="32"/>
+          <w:szCs w:val="32"/>
+        </w:rPr>
+        <w:t>github</w:t>
+      </w:r>
+      <w:proofErr w:type="spellEnd"/>
+      <w:r>
+        <w:rPr>
+          <w:sz w:val="32"/>
+          <w:szCs w:val="32"/>
+        </w:rPr>
+        <w:t xml:space="preserve"> so that we can run workflows</w:t>
+      </w:r>
+    </w:p>
+    <w:p>
+      <w:pPr>
+        <w:rPr>
+          <w:sz w:val="32"/>
+          <w:szCs w:val="32"/>
+        </w:rPr>
+      </w:pPr>
+      <w:r>
+        <w:rPr>
+          <w:noProof/>
           <w:sz w:val="32"/>
           <w:szCs w:val="32"/>
         </w:rPr>
@@ -1220,7 +1471,21 @@
           <w:szCs w:val="32"/>
         </w:rPr>
         <w:lastRenderedPageBreak/>
-        <w:t xml:space="preserve">Now lets </w:t>
+        <w:t xml:space="preserve">Now </w:t>
+      </w:r>
+      <w:r>
+        <w:rPr>
+          <w:sz w:val="32"/>
+          <w:szCs w:val="32"/>
+        </w:rPr>
+        <w:t>let’s</w:t>
+      </w:r>
+      <w:r>
+        <w:rPr>
+          <w:sz w:val="32"/>
+          <w:szCs w:val="32"/>
+        </w:rPr>
+        <w:t xml:space="preserve"> </w:t>
       </w:r>
       <w:r>
         <w:rPr>
@@ -1241,37 +1506,117 @@
           <w:sz w:val="32"/>
           <w:szCs w:val="32"/>
         </w:rPr>
-        <w:t xml:space="preserve"> Also download a gitignore file for terraform and include in your repo.</w:t>
-      </w:r>
-    </w:p>
-    <w:p>
-      <w:pPr>
-        <w:rPr>
-          <w:sz w:val="32"/>
-          <w:szCs w:val="32"/>
-        </w:rPr>
-      </w:pPr>
-      <w:r>
-        <w:rPr>
-          <w:sz w:val="32"/>
-          <w:szCs w:val="32"/>
-        </w:rPr>
-        <w:t>Now we need to add some secrets in github as well so that github can contact aws to run the terraform commands as part of workflow</w:t>
-      </w:r>
-    </w:p>
-    <w:p>
-      <w:pPr>
-        <w:rPr>
-          <w:sz w:val="32"/>
-          <w:szCs w:val="32"/>
-        </w:rPr>
-      </w:pPr>
-      <w:r>
-        <w:rPr>
-          <w:sz w:val="32"/>
-          <w:szCs w:val="32"/>
-        </w:rPr>
-        <w:t>Go to Github- Settings-&gt;</w:t>
+        <w:t xml:space="preserve"> Also download a </w:t>
+      </w:r>
+      <w:proofErr w:type="spellStart"/>
+      <w:r>
+        <w:rPr>
+          <w:sz w:val="32"/>
+          <w:szCs w:val="32"/>
+        </w:rPr>
+        <w:t>gitignore</w:t>
+      </w:r>
+      <w:proofErr w:type="spellEnd"/>
+      <w:r>
+        <w:rPr>
+          <w:sz w:val="32"/>
+          <w:szCs w:val="32"/>
+        </w:rPr>
+        <w:t xml:space="preserve"> file for terraform and include in your repo.</w:t>
+      </w:r>
+    </w:p>
+    <w:p>
+      <w:pPr>
+        <w:rPr>
+          <w:sz w:val="32"/>
+          <w:szCs w:val="32"/>
+        </w:rPr>
+      </w:pPr>
+      <w:r>
+        <w:rPr>
+          <w:sz w:val="32"/>
+          <w:szCs w:val="32"/>
+        </w:rPr>
+        <w:t xml:space="preserve">Now we need to add some secrets in </w:t>
+      </w:r>
+      <w:proofErr w:type="spellStart"/>
+      <w:r>
+        <w:rPr>
+          <w:sz w:val="32"/>
+          <w:szCs w:val="32"/>
+        </w:rPr>
+        <w:t>github</w:t>
+      </w:r>
+      <w:proofErr w:type="spellEnd"/>
+      <w:r>
+        <w:rPr>
+          <w:sz w:val="32"/>
+          <w:szCs w:val="32"/>
+        </w:rPr>
+        <w:t xml:space="preserve"> as well so that </w:t>
+      </w:r>
+      <w:proofErr w:type="spellStart"/>
+      <w:r>
+        <w:rPr>
+          <w:sz w:val="32"/>
+          <w:szCs w:val="32"/>
+        </w:rPr>
+        <w:t>github</w:t>
+      </w:r>
+      <w:proofErr w:type="spellEnd"/>
+      <w:r>
+        <w:rPr>
+          <w:sz w:val="32"/>
+          <w:szCs w:val="32"/>
+        </w:rPr>
+        <w:t xml:space="preserve"> can contact </w:t>
+      </w:r>
+      <w:proofErr w:type="spellStart"/>
+      <w:r>
+        <w:rPr>
+          <w:sz w:val="32"/>
+          <w:szCs w:val="32"/>
+        </w:rPr>
+        <w:t>aws</w:t>
+      </w:r>
+      <w:proofErr w:type="spellEnd"/>
+      <w:r>
+        <w:rPr>
+          <w:sz w:val="32"/>
+          <w:szCs w:val="32"/>
+        </w:rPr>
+        <w:t xml:space="preserve"> to run the terraform commands as part of workflow</w:t>
+      </w:r>
+    </w:p>
+    <w:p>
+      <w:pPr>
+        <w:rPr>
+          <w:sz w:val="32"/>
+          <w:szCs w:val="32"/>
+        </w:rPr>
+      </w:pPr>
+      <w:r>
+        <w:rPr>
+          <w:sz w:val="32"/>
+          <w:szCs w:val="32"/>
+        </w:rPr>
+        <w:t xml:space="preserve">Go to </w:t>
+      </w:r>
+      <w:proofErr w:type="spellStart"/>
+      <w:r>
+        <w:rPr>
+          <w:sz w:val="32"/>
+          <w:szCs w:val="32"/>
+        </w:rPr>
+        <w:t>Github</w:t>
+      </w:r>
+      <w:proofErr w:type="spellEnd"/>
+      <w:r>
+        <w:rPr>
+          <w:sz w:val="32"/>
+          <w:szCs w:val="32"/>
+        </w:rPr>
+        <w:t>- Settings-&gt;</w:t>
       </w:r>
       <w:r>
         <w:rPr>
@@ -1297,6 +1642,7 @@
       </w:pPr>
       <w:r>
         <w:rPr>
+          <w:noProof/>
           <w:sz w:val="32"/>
           <w:szCs w:val="32"/>
         </w:rPr>
@@ -1375,6 +1721,7 @@
       </w:pPr>
       <w:r>
         <w:rPr>
+          <w:noProof/>
           <w:sz w:val="32"/>
           <w:szCs w:val="32"/>
         </w:rPr>
@@ -1436,7 +1783,23 @@
           <w:szCs w:val="32"/>
         </w:rPr>
         <w:lastRenderedPageBreak/>
-        <w:t xml:space="preserve">Details of Github Actions is given in below </w:t>
+        <w:t xml:space="preserve">Details of </w:t>
+      </w:r>
+      <w:proofErr w:type="spellStart"/>
+      <w:r>
+        <w:rPr>
+          <w:sz w:val="32"/>
+          <w:szCs w:val="32"/>
+        </w:rPr>
+        <w:t>Github</w:t>
+      </w:r>
+      <w:proofErr w:type="spellEnd"/>
+      <w:r>
+        <w:rPr>
+          <w:sz w:val="32"/>
+          <w:szCs w:val="32"/>
+        </w:rPr>
+        <w:t xml:space="preserve"> Actions is given in below </w:t>
       </w:r>
       <w:r>
         <w:rPr>
@@ -1486,23 +1849,33 @@
           <w:szCs w:val="32"/>
         </w:rPr>
       </w:pPr>
-      <w:r>
-        <w:rPr>
-          <w:sz w:val="32"/>
-          <w:szCs w:val="32"/>
-        </w:rPr>
-        <w:t>Lets run the workflow file:</w:t>
-      </w:r>
-    </w:p>
-    <w:p>
-      <w:pPr>
-        <w:rPr>
-          <w:sz w:val="32"/>
-          <w:szCs w:val="32"/>
-        </w:rPr>
-      </w:pPr>
-      <w:r>
-        <w:rPr>
+      <w:proofErr w:type="spellStart"/>
+      <w:r>
+        <w:rPr>
+          <w:sz w:val="32"/>
+          <w:szCs w:val="32"/>
+        </w:rPr>
+        <w:t>Lets</w:t>
+      </w:r>
+      <w:proofErr w:type="spellEnd"/>
+      <w:r>
+        <w:rPr>
+          <w:sz w:val="32"/>
+          <w:szCs w:val="32"/>
+        </w:rPr>
+        <w:t xml:space="preserve"> run the workflow file:</w:t>
+      </w:r>
+    </w:p>
+    <w:p>
+      <w:pPr>
+        <w:rPr>
+          <w:sz w:val="32"/>
+          <w:szCs w:val="32"/>
+        </w:rPr>
+      </w:pPr>
+      <w:r>
+        <w:rPr>
+          <w:noProof/>
           <w:sz w:val="32"/>
           <w:szCs w:val="32"/>
         </w:rPr>
@@ -1552,6 +1925,7 @@
       </w:pPr>
       <w:r>
         <w:rPr>
+          <w:noProof/>
           <w:sz w:val="32"/>
           <w:szCs w:val="32"/>
         </w:rPr>
@@ -1609,6 +1983,7 @@
       </w:pPr>
       <w:r>
         <w:rPr>
+          <w:noProof/>
           <w:sz w:val="32"/>
           <w:szCs w:val="32"/>
         </w:rPr>
@@ -1674,6 +2049,7 @@
       </w:pPr>
       <w:r>
         <w:rPr>
+          <w:noProof/>
           <w:sz w:val="32"/>
           <w:szCs w:val="32"/>
         </w:rPr>
@@ -1766,7 +2142,23 @@
           <w:sz w:val="32"/>
           <w:szCs w:val="32"/>
         </w:rPr>
-        <w:t xml:space="preserve">We will see github actions </w:t>
+        <w:t xml:space="preserve">We will see </w:t>
+      </w:r>
+      <w:proofErr w:type="spellStart"/>
+      <w:r>
+        <w:rPr>
+          <w:sz w:val="32"/>
+          <w:szCs w:val="32"/>
+        </w:rPr>
+        <w:t>github</w:t>
+      </w:r>
+      <w:proofErr w:type="spellEnd"/>
+      <w:r>
+        <w:rPr>
+          <w:sz w:val="32"/>
+          <w:szCs w:val="32"/>
+        </w:rPr>
+        <w:t xml:space="preserve"> actions </w:t>
       </w:r>
       <w:r>
         <w:rPr>
@@ -1792,6 +2184,7 @@
       </w:pPr>
       <w:r>
         <w:rPr>
+          <w:noProof/>
           <w:sz w:val="32"/>
           <w:szCs w:val="32"/>
         </w:rPr>

</xml_diff>